<commit_message>
Reminder message for arrivals & departures changed to arrivals only, earlier said arrivals & departures but that was wrong
</commit_message>
<xml_diff>
--- a/Help_Files/Manual post- v2.20.0.docx
+++ b/Help_Files/Manual post- v2.20.0.docx
@@ -23064,10 +23064,22 @@
     <w:p>
       <w:r>
         <w:lastRenderedPageBreak/>
-        <w:t>A shuttle service is a service that runs from A to B, then forms a new service that runs back from B to A</w:t>
-      </w:r>
-      <w:r>
-        <w:t xml:space="preserve"> and</w:t>
+        <w:t>A shuttle service is a service that runs from A to B</w:t>
+      </w:r>
+      <w:r>
+        <w:t xml:space="preserve"> (outbound shuttle)</w:t>
+      </w:r>
+      <w:r>
+        <w:t>, then forms a new service that runs back from B to A</w:t>
+      </w:r>
+      <w:r>
+        <w:t xml:space="preserve"> </w:t>
+      </w:r>
+      <w:r>
+        <w:t xml:space="preserve">(inbound shuttle) </w:t>
+      </w:r>
+      <w:r>
+        <w:t>and</w:t>
       </w:r>
       <w:r>
         <w:t xml:space="preserve"> forms a new service that links to the first repeat of the original service</w:t>
@@ -23124,7 +23136,31 @@
     <w:p/>
     <w:p>
       <w:r>
-        <w:t xml:space="preserve">In practice shuttle services may be a lot more flexible than this, for example: the first service may run from A to B; then form a new service that runs from B to C; then part of the train splits off to form a new service that runs to D (the service that splits off repeats as many times as there are shuttles but is not part of the shuttle in that it can't link back into the shuttle sequence); the remaining train at C </w:t>
+        <w:t xml:space="preserve">In practice shuttle services may be a lot more flexible than this, for </w:t>
+      </w:r>
+      <w:r>
+        <w:t>(a very complex) example: the outbound</w:t>
+      </w:r>
+      <w:r>
+        <w:t xml:space="preserve"> s</w:t>
+      </w:r>
+      <w:r>
+        <w:t>huttle</w:t>
+      </w:r>
+      <w:r>
+        <w:t xml:space="preserve"> may run from A to B; then </w:t>
+      </w:r>
+      <w:r>
+        <w:t xml:space="preserve">it </w:t>
+      </w:r>
+      <w:r>
+        <w:t>form</w:t>
+      </w:r>
+      <w:r>
+        <w:t>s</w:t>
+      </w:r>
+      <w:r>
+        <w:t xml:space="preserve"> a new service that runs from B to C; then part of the train splits off to form a new service that runs to D (the service that splits off repeats as many times as there are shuttles but is not part of the shuttle in that it can't link back into the shuttle sequence); the remaining train at C </w:t>
       </w:r>
       <w:r>
         <w:t xml:space="preserve">changes direction then </w:t>
@@ -23139,7 +23175,13 @@
         <w:t xml:space="preserve"> (the joining service from F repeats as many times as there are shuttles but is not part of the shuttle)</w:t>
       </w:r>
       <w:r>
-        <w:t xml:space="preserve">.  The service from F, together with the train joined from E then returns to A, where it links back to the first shuttle service.  </w:t>
+        <w:t>.  The service from F, together with the train joined from E then returns to A</w:t>
+      </w:r>
+      <w:r>
+        <w:t xml:space="preserve"> as the inbound shuttle</w:t>
+      </w:r>
+      <w:r>
+        <w:t xml:space="preserve">, where it links back to the first shuttle service.  </w:t>
       </w:r>
       <w:r>
         <w:rPr>
@@ -23740,7 +23782,13 @@
       </w:r>
       <w:proofErr w:type="spellEnd"/>
       <w:r>
-        <w:t>) also contain two linked service references, the first is the linked shuttle reference, and the second is the non-repeating feeder or finishing service reference.  The lines that contain the non-repeating service codes (</w:t>
+        <w:t>) also contain two linked service references, the first is the linked shuttle reference</w:t>
+      </w:r>
+      <w:r>
+        <w:t xml:space="preserve"> (outbound references inbound and vice versa)</w:t>
+      </w:r>
+      <w:r>
+        <w:t>, and the second is the non-repeating feeder or finishing service reference.  The lines that contain the non-repeating service codes (</w:t>
       </w:r>
       <w:r>
         <w:rPr>
@@ -23998,25 +24046,23 @@
           <w:color w:val="000000"/>
           <w:bdr w:val="none" w:sz="0" w:space="0" w:color="auto" w:frame="1"/>
         </w:rPr>
-        <w:t xml:space="preserve">a shuttle MUST contain at least an outbound service and a separate but linked inbound service. The outbound service starts at the shuttle start and finish location with either </w:t>
-      </w:r>
-      <w:proofErr w:type="spellStart"/>
+        <w:t xml:space="preserve">a shuttle MUST contain at least an outbound service and a separate but linked inbound service. The outbound service starts at the </w:t>
+      </w:r>
       <w:r>
         <w:rPr>
           <w:rFonts w:ascii="inherit" w:hAnsi="inherit"/>
           <w:color w:val="000000"/>
           <w:bdr w:val="none" w:sz="0" w:space="0" w:color="auto" w:frame="1"/>
         </w:rPr>
-        <w:t>Snt-sh</w:t>
-      </w:r>
-      <w:proofErr w:type="spellEnd"/>
+        <w:t>loop</w:t>
+      </w:r>
       <w:r>
         <w:rPr>
           <w:rFonts w:ascii="inherit" w:hAnsi="inherit"/>
           <w:color w:val="000000"/>
           <w:bdr w:val="none" w:sz="0" w:space="0" w:color="auto" w:frame="1"/>
         </w:rPr>
-        <w:t xml:space="preserve"> (if it is created there) or </w:t>
+        <w:t xml:space="preserve"> location with either </w:t>
       </w:r>
       <w:proofErr w:type="spellStart"/>
       <w:r>
@@ -24025,7 +24071,7 @@
           <w:color w:val="000000"/>
           <w:bdr w:val="none" w:sz="0" w:space="0" w:color="auto" w:frame="1"/>
         </w:rPr>
-        <w:t>Sns-sh</w:t>
+        <w:t>Snt-sh</w:t>
       </w:r>
       <w:proofErr w:type="spellEnd"/>
       <w:r>
@@ -24034,7 +24080,7 @@
           <w:color w:val="000000"/>
           <w:bdr w:val="none" w:sz="0" w:space="0" w:color="auto" w:frame="1"/>
         </w:rPr>
-        <w:t xml:space="preserve"> (if it follows on from a feeder service). The inbound service is the one that finishes at the shuttle start and finish location with </w:t>
+        <w:t xml:space="preserve"> (if it is created there) or </w:t>
       </w:r>
       <w:proofErr w:type="spellStart"/>
       <w:r>
@@ -24043,7 +24089,7 @@
           <w:color w:val="000000"/>
           <w:bdr w:val="none" w:sz="0" w:space="0" w:color="auto" w:frame="1"/>
         </w:rPr>
-        <w:t>Frh-sh</w:t>
+        <w:t>Sns-sh</w:t>
       </w:r>
       <w:proofErr w:type="spellEnd"/>
       <w:r>
@@ -24052,97 +24098,95 @@
           <w:color w:val="000000"/>
           <w:bdr w:val="none" w:sz="0" w:space="0" w:color="auto" w:frame="1"/>
         </w:rPr>
-        <w:t xml:space="preserve"> (if it remains there after all the repeats) or </w:t>
-      </w:r>
-      <w:proofErr w:type="spellStart"/>
+        <w:t xml:space="preserve"> (if it follows on from a feeder service). The inbound service is the one that finishes at the shuttle </w:t>
+      </w:r>
       <w:r>
         <w:rPr>
           <w:rFonts w:ascii="inherit" w:hAnsi="inherit"/>
           <w:color w:val="000000"/>
           <w:bdr w:val="none" w:sz="0" w:space="0" w:color="auto" w:frame="1"/>
         </w:rPr>
-        <w:t>Fns-sh</w:t>
-      </w:r>
-      <w:proofErr w:type="spellEnd"/>
+        <w:t>loop</w:t>
+      </w:r>
       <w:r>
         <w:rPr>
           <w:rFonts w:ascii="inherit" w:hAnsi="inherit"/>
           <w:color w:val="000000"/>
           <w:bdr w:val="none" w:sz="0" w:space="0" w:color="auto" w:frame="1"/>
         </w:rPr>
-        <w:t xml:space="preserve"> (if it continues on as a finishing service after all the repeats). </w:t>
-      </w:r>
-      <w:proofErr w:type="gramStart"/>
+        <w:t xml:space="preserve"> location with </w:t>
+      </w:r>
+      <w:proofErr w:type="spellStart"/>
       <w:r>
         <w:rPr>
           <w:rFonts w:ascii="inherit" w:hAnsi="inherit"/>
           <w:color w:val="000000"/>
           <w:bdr w:val="none" w:sz="0" w:space="0" w:color="auto" w:frame="1"/>
         </w:rPr>
-        <w:t>The “linked shuttle service ref."</w:t>
-      </w:r>
-      <w:proofErr w:type="gramEnd"/>
+        <w:t>Frh-sh</w:t>
+      </w:r>
+      <w:proofErr w:type="spellEnd"/>
       <w:r>
         <w:rPr>
           <w:rFonts w:ascii="inherit" w:hAnsi="inherit"/>
           <w:color w:val="000000"/>
           <w:bdr w:val="none" w:sz="0" w:space="0" w:color="auto" w:frame="1"/>
         </w:rPr>
-        <w:t xml:space="preserve"> (</w:t>
-      </w:r>
-      <w:proofErr w:type="gramStart"/>
+        <w:t xml:space="preserve"> (if it remains there after all the repeats) or </w:t>
+      </w:r>
+      <w:proofErr w:type="spellStart"/>
       <w:r>
         <w:rPr>
           <w:rFonts w:ascii="inherit" w:hAnsi="inherit"/>
           <w:color w:val="000000"/>
           <w:bdr w:val="none" w:sz="0" w:space="0" w:color="auto" w:frame="1"/>
         </w:rPr>
-        <w:t>listed</w:t>
-      </w:r>
-      <w:proofErr w:type="gramEnd"/>
+        <w:t>Fns-sh</w:t>
+      </w:r>
+      <w:proofErr w:type="spellEnd"/>
       <w:r>
         <w:rPr>
           <w:rFonts w:ascii="inherit" w:hAnsi="inherit"/>
           <w:color w:val="000000"/>
           <w:bdr w:val="none" w:sz="0" w:space="0" w:color="auto" w:frame="1"/>
         </w:rPr>
-        <w:t xml:space="preserve"> at the start of this section) for the outbound service is the service reference of the inbound service, and vice versa. In practice, and what often makes it complicated, is that there can be many more intermediate services between the outbound and inbound, with service changes, splits and joins and so on, but for any particular shuttle there is only ever one outbound service (beginning </w:t>
-      </w:r>
-      <w:proofErr w:type="spellStart"/>
+        <w:t xml:space="preserve"> (if it continues on as a finishing service after all the repeats). </w:t>
+      </w:r>
+      <w:proofErr w:type="gramStart"/>
       <w:r>
         <w:rPr>
           <w:rFonts w:ascii="inherit" w:hAnsi="inherit"/>
           <w:color w:val="000000"/>
           <w:bdr w:val="none" w:sz="0" w:space="0" w:color="auto" w:frame="1"/>
         </w:rPr>
-        <w:t>Snt-sh</w:t>
-      </w:r>
-      <w:proofErr w:type="spellEnd"/>
+        <w:t>The “linked shuttle service ref."</w:t>
+      </w:r>
+      <w:proofErr w:type="gramEnd"/>
       <w:r>
         <w:rPr>
           <w:rFonts w:ascii="inherit" w:hAnsi="inherit"/>
           <w:color w:val="000000"/>
           <w:bdr w:val="none" w:sz="0" w:space="0" w:color="auto" w:frame="1"/>
         </w:rPr>
-        <w:t xml:space="preserve"> or </w:t>
-      </w:r>
-      <w:proofErr w:type="spellStart"/>
+        <w:t xml:space="preserve"> (</w:t>
+      </w:r>
+      <w:proofErr w:type="gramStart"/>
       <w:r>
         <w:rPr>
           <w:rFonts w:ascii="inherit" w:hAnsi="inherit"/>
           <w:color w:val="000000"/>
           <w:bdr w:val="none" w:sz="0" w:space="0" w:color="auto" w:frame="1"/>
         </w:rPr>
-        <w:t>Sns-sh</w:t>
-      </w:r>
-      <w:proofErr w:type="spellEnd"/>
+        <w:t>listed</w:t>
+      </w:r>
+      <w:proofErr w:type="gramEnd"/>
       <w:r>
         <w:rPr>
           <w:rFonts w:ascii="inherit" w:hAnsi="inherit"/>
           <w:color w:val="000000"/>
           <w:bdr w:val="none" w:sz="0" w:space="0" w:color="auto" w:frame="1"/>
         </w:rPr>
-        <w:t>) and one inbound service (finishing with (</w:t>
+        <w:t xml:space="preserve"> at the start of this section) for the outbound service is the service reference of the inbound service, and vice versa. In practice, and what often makes it complicated, is that there can be many more intermediate services between outbound and inbound, with service changes, splits and joins and so on, but for any particular shuttle there is only ever one outbound service (beginning </w:t>
       </w:r>
       <w:proofErr w:type="spellStart"/>
       <w:r>
@@ -24151,7 +24195,7 @@
           <w:color w:val="000000"/>
           <w:bdr w:val="none" w:sz="0" w:space="0" w:color="auto" w:frame="1"/>
         </w:rPr>
-        <w:t>Frh-sh</w:t>
+        <w:t>Snt-sh</w:t>
       </w:r>
       <w:proofErr w:type="spellEnd"/>
       <w:r>
@@ -24169,7 +24213,7 @@
           <w:color w:val="000000"/>
           <w:bdr w:val="none" w:sz="0" w:space="0" w:color="auto" w:frame="1"/>
         </w:rPr>
-        <w:t>Fns-sh</w:t>
+        <w:t>Sns-sh</w:t>
       </w:r>
       <w:proofErr w:type="spellEnd"/>
       <w:r>
@@ -24178,6 +24222,42 @@
           <w:color w:val="000000"/>
           <w:bdr w:val="none" w:sz="0" w:space="0" w:color="auto" w:frame="1"/>
         </w:rPr>
+        <w:t>) and one inbound service (finishing with (</w:t>
+      </w:r>
+      <w:proofErr w:type="spellStart"/>
+      <w:r>
+        <w:rPr>
+          <w:rFonts w:ascii="inherit" w:hAnsi="inherit"/>
+          <w:color w:val="000000"/>
+          <w:bdr w:val="none" w:sz="0" w:space="0" w:color="auto" w:frame="1"/>
+        </w:rPr>
+        <w:t>Frh-sh</w:t>
+      </w:r>
+      <w:proofErr w:type="spellEnd"/>
+      <w:r>
+        <w:rPr>
+          <w:rFonts w:ascii="inherit" w:hAnsi="inherit"/>
+          <w:color w:val="000000"/>
+          <w:bdr w:val="none" w:sz="0" w:space="0" w:color="auto" w:frame="1"/>
+        </w:rPr>
+        <w:t xml:space="preserve"> or </w:t>
+      </w:r>
+      <w:proofErr w:type="spellStart"/>
+      <w:r>
+        <w:rPr>
+          <w:rFonts w:ascii="inherit" w:hAnsi="inherit"/>
+          <w:color w:val="000000"/>
+          <w:bdr w:val="none" w:sz="0" w:space="0" w:color="auto" w:frame="1"/>
+        </w:rPr>
+        <w:t>Fns-sh</w:t>
+      </w:r>
+      <w:proofErr w:type="spellEnd"/>
+      <w:r>
+        <w:rPr>
+          <w:rFonts w:ascii="inherit" w:hAnsi="inherit"/>
+          <w:color w:val="000000"/>
+          <w:bdr w:val="none" w:sz="0" w:space="0" w:color="auto" w:frame="1"/>
+        </w:rPr>
         <w:t>), both of which repeat as many times as are required.</w:t>
       </w:r>
     </w:p>
@@ -24205,14 +24285,8 @@
           <w:bCs/>
         </w:rPr>
       </w:pPr>
-    </w:p>
-    <w:p>
-      <w:pPr>
-        <w:rPr>
-          <w:b/>
-          <w:bCs/>
-        </w:rPr>
-      </w:pPr>
+      <w:bookmarkStart w:id="0" w:name="_GoBack"/>
+      <w:bookmarkEnd w:id="0"/>
       <w:r>
         <w:rPr>
           <w:b/>
@@ -26469,15 +26543,7 @@
         <w:rPr>
           <w:b/>
         </w:rPr>
-        <w:t>that contains the s</w:t>
-      </w:r>
-      <w:bookmarkStart w:id="0" w:name="_GoBack"/>
-      <w:bookmarkEnd w:id="0"/>
-      <w:r>
-        <w:rPr>
-          <w:b/>
-        </w:rPr>
-        <w:t>ervice reference</w:t>
+        <w:t>that contains the service reference</w:t>
       </w:r>
       <w:r>
         <w:rPr>
@@ -42390,7 +42456,7 @@
         <w:rStyle w:val="PageNumber"/>
         <w:noProof/>
       </w:rPr>
-      <w:t>3</w:t>
+      <w:t>31</w:t>
     </w:r>
     <w:r>
       <w:rPr>
@@ -42456,7 +42522,7 @@
             <w:noProof/>
             <w:color w:val="FFFFFF" w:themeColor="background1"/>
           </w:rPr>
-          <w:t>1</w:t>
+          <w:t>56</w:t>
         </w:r>
         <w:r>
           <w:rPr>
@@ -43683,7 +43749,7 @@
 </file>
 
 <file path=customXml/itemProps1.xml><?xml version="1.0" encoding="utf-8"?>
-<ds:datastoreItem xmlns:ds="http://schemas.openxmlformats.org/officeDocument/2006/customXml" ds:itemID="{987D444B-13D7-4CFD-82ED-56EB46DA2163}">
+<ds:datastoreItem xmlns:ds="http://schemas.openxmlformats.org/officeDocument/2006/customXml" ds:itemID="{893D8971-B8DF-48F2-8328-9CC79DFB00E7}">
   <ds:schemaRefs>
     <ds:schemaRef ds:uri="http://schemas.openxmlformats.org/officeDocument/2006/bibliography"/>
   </ds:schemaRefs>

</xml_diff>